<commit_message>
Numerical computing Unit 2 is live
</commit_message>
<xml_diff>
--- a/resources/views/notes/Numerical and statistical computing/Unit - 2 Solution to algebraic and transcendental equations/1. Description.docx
+++ b/resources/views/notes/Numerical and statistical computing/Unit - 2 Solution to algebraic and transcendental equations/1. Description.docx
@@ -3,6 +3,7 @@
 <w:document xmlns:wpc="http://schemas.microsoft.com/office/word/2010/wordprocessingCanvas" xmlns:mc="http://schemas.openxmlformats.org/markup-compatibility/2006" xmlns:o="urn:schemas-microsoft-com:office:office" xmlns:r="http://schemas.openxmlformats.org/officeDocument/2006/relationships" xmlns:m="http://schemas.openxmlformats.org/officeDocument/2006/math" xmlns:v="urn:schemas-microsoft-com:vml" xmlns:wp14="http://schemas.microsoft.com/office/word/2010/wordprocessingDrawing" xmlns:wp="http://schemas.openxmlformats.org/drawingml/2006/wordprocessingDrawing" xmlns:w10="urn:schemas-microsoft-com:office:word" xmlns:w="http://schemas.openxmlformats.org/wordprocessingml/2006/main" xmlns:w14="http://schemas.microsoft.com/office/word/2010/wordml" xmlns:w15="http://schemas.microsoft.com/office/word/2012/wordml" xmlns:wpg="http://schemas.microsoft.com/office/word/2010/wordprocessingGroup" xmlns:wpi="http://schemas.microsoft.com/office/word/2010/wordprocessingInk" xmlns:wne="http://schemas.microsoft.com/office/word/2006/wordml" xmlns:wps="http://schemas.microsoft.com/office/word/2010/wordprocessingShape" mc:Ignorable="w14 w15 wp14">
   <w:body>
     <w:p>
+      <w:bookmarkStart w:id="0" w:name="_GoBack"/>
       <w:r>
         <w:rPr>
           <w:b/>
@@ -802,10 +803,7 @@
         <w:t xml:space="preserve">If </w:t>
       </w:r>
       <w:r>
-        <w:t xml:space="preserve">absolute value of </w:t>
-      </w:r>
-      <w:r>
-        <w:t>(x</w:t>
+        <w:t>absolute value of (x</w:t>
       </w:r>
       <w:r>
         <w:rPr>
@@ -835,23 +833,14 @@
         <w:rPr>
           <w:vertAlign w:val="subscript"/>
         </w:rPr>
-        <w:t>2</w:t>
-      </w:r>
-      <w:r>
-        <w:rPr>
-          <w:vertAlign w:val="subscript"/>
-        </w:rPr>
-        <w:t xml:space="preserve"> </w:t>
+        <w:t xml:space="preserve">2 </w:t>
       </w:r>
       <w:r>
         <w:t>is less than error E then</w:t>
       </w:r>
       <w:r>
         <w:br/>
-        <w:t xml:space="preserve">     root = (</w:t>
-      </w:r>
-      <w:r>
-        <w:t>x</w:t>
+        <w:t xml:space="preserve">     root = (x</w:t>
       </w:r>
       <w:r>
         <w:rPr>
@@ -860,10 +849,7 @@
         <w:t xml:space="preserve">1 </w:t>
       </w:r>
       <w:r>
-        <w:t xml:space="preserve">+ </w:t>
-      </w:r>
-      <w:r>
-        <w:t>x</w:t>
+        <w:t>+ x</w:t>
       </w:r>
       <w:r>
         <w:rPr>
@@ -931,13 +917,7 @@
         <w:rPr>
           <w:shd w:val="clear" w:color="auto" w:fill="FFFFFF"/>
         </w:rPr>
-        <w:t xml:space="preserve">REGULA FALSI </w:t>
-      </w:r>
-      <w:r>
-        <w:rPr>
-          <w:shd w:val="clear" w:color="auto" w:fill="FFFFFF"/>
-        </w:rPr>
-        <w:t>METHOD</w:t>
+        <w:t>REGULA FALSI METHOD</w:t>
       </w:r>
     </w:p>
     <w:p>
@@ -957,10 +937,7 @@
         <w:t xml:space="preserve"> </w:t>
       </w:r>
       <w:r>
-        <w:t xml:space="preserve">and </w:t>
-      </w:r>
-      <w:r>
-        <w:t>x</w:t>
+        <w:t>and x</w:t>
       </w:r>
       <w:r>
         <w:rPr>
@@ -1331,21 +1308,7 @@
           <w:rFonts w:eastAsiaTheme="minorEastAsia"/>
           <w:shd w:val="clear" w:color="auto" w:fill="FFFFFF"/>
         </w:rPr>
-        <w:t>ALGORITHM –</w:t>
-      </w:r>
-      <w:r>
-        <w:rPr>
-          <w:rFonts w:eastAsiaTheme="minorEastAsia"/>
-          <w:shd w:val="clear" w:color="auto" w:fill="FFFFFF"/>
-        </w:rPr>
-        <w:t xml:space="preserve">REGULA FALSI </w:t>
-      </w:r>
-      <w:r>
-        <w:rPr>
-          <w:rFonts w:eastAsiaTheme="minorEastAsia"/>
-          <w:shd w:val="clear" w:color="auto" w:fill="FFFFFF"/>
-        </w:rPr>
-        <w:t>METHOD</w:t>
+        <w:t>ALGORITHM –REGULA FALSI METHOD</w:t>
       </w:r>
     </w:p>
     <w:p>
@@ -1363,16 +1326,16 @@
         <w:rPr>
           <w:vertAlign w:val="subscript"/>
         </w:rPr>
+        <w:t>0</w:t>
+      </w:r>
+      <w:r>
+        <w:t>” and “x</w:t>
+      </w:r>
+      <w:r>
+        <w:rPr>
+          <w:vertAlign w:val="subscript"/>
+        </w:rPr>
         <w:t>1</w:t>
-      </w:r>
-      <w:r>
-        <w:t>” and “x</w:t>
-      </w:r>
-      <w:r>
-        <w:rPr>
-          <w:vertAlign w:val="subscript"/>
-        </w:rPr>
-        <w:t>2</w:t>
       </w:r>
       <w:r>
         <w:t xml:space="preserve">” and stopping criterion E. Initial values should satisfy </w:t>
@@ -1429,34 +1392,34 @@
         <w:rPr>
           <w:vertAlign w:val="subscript"/>
         </w:rPr>
+        <w:t>0</w:t>
+      </w:r>
+      <w:r>
+        <w:t>)f(x</w:t>
+      </w:r>
+      <w:r>
+        <w:rPr>
+          <w:vertAlign w:val="subscript"/>
+        </w:rPr>
         <w:t>1</w:t>
       </w:r>
       <w:r>
-        <w:t>)f(x</w:t>
-      </w:r>
-      <w:r>
-        <w:rPr>
-          <w:vertAlign w:val="subscript"/>
-        </w:rPr>
-        <w:t>2</w:t>
-      </w:r>
-      <w:r>
         <w:t>)&gt;0” and “x</w:t>
       </w:r>
       <w:r>
         <w:rPr>
           <w:vertAlign w:val="subscript"/>
         </w:rPr>
+        <w:t>0</w:t>
+      </w:r>
+      <w:r>
+        <w:t>” and “x</w:t>
+      </w:r>
+      <w:r>
+        <w:rPr>
+          <w:vertAlign w:val="subscript"/>
+        </w:rPr>
         <w:t>1</w:t>
-      </w:r>
-      <w:r>
-        <w:t>” and “x</w:t>
-      </w:r>
-      <w:r>
-        <w:rPr>
-          <w:vertAlign w:val="subscript"/>
-        </w:rPr>
-        <w:t>2</w:t>
       </w:r>
       <w:r>
         <w:t>” do not give any root then go to step 7 otherwise go to step 4.</w:t>
@@ -1533,7 +1496,7 @@
                 <w:rPr>
                   <w:rFonts w:ascii="Cambria Math" w:hAnsi="Cambria Math"/>
                 </w:rPr>
-                <m:t>0</m:t>
+                <m:t>2</m:t>
               </m:r>
             </m:sub>
           </m:sSub>
@@ -1575,83 +1538,7 @@
                     <w:rPr>
                       <w:rFonts w:ascii="Cambria Math" w:hAnsi="Cambria Math"/>
                     </w:rPr>
-                    <m:t>1</m:t>
-                  </m:r>
-                </m:sub>
-              </m:sSub>
-              <m:r>
-                <w:rPr>
-                  <w:rFonts w:ascii="Cambria Math" w:hAnsi="Cambria Math"/>
-                </w:rPr>
-                <m:t>f</m:t>
-              </m:r>
-              <m:d>
-                <m:dPr>
-                  <m:ctrlPr>
-                    <w:rPr>
-                      <w:rFonts w:ascii="Cambria Math" w:hAnsi="Cambria Math"/>
-                      <w:i/>
-                    </w:rPr>
-                  </m:ctrlPr>
-                </m:dPr>
-                <m:e>
-                  <m:sSub>
-                    <m:sSubPr>
-                      <m:ctrlPr>
-                        <w:rPr>
-                          <w:rFonts w:ascii="Cambria Math" w:hAnsi="Cambria Math"/>
-                          <w:i/>
-                        </w:rPr>
-                      </m:ctrlPr>
-                    </m:sSubPr>
-                    <m:e>
-                      <m:r>
-                        <w:rPr>
-                          <w:rFonts w:ascii="Cambria Math" w:hAnsi="Cambria Math"/>
-                        </w:rPr>
-                        <m:t>x</m:t>
-                      </m:r>
-                    </m:e>
-                    <m:sub>
-                      <m:r>
-                        <w:rPr>
-                          <w:rFonts w:ascii="Cambria Math" w:hAnsi="Cambria Math"/>
-                        </w:rPr>
-                        <m:t>2</m:t>
-                      </m:r>
-                    </m:sub>
-                  </m:sSub>
-                </m:e>
-              </m:d>
-              <m:r>
-                <w:rPr>
-                  <w:rFonts w:ascii="Cambria Math" w:hAnsi="Cambria Math"/>
-                </w:rPr>
-                <m:t xml:space="preserve">- </m:t>
-              </m:r>
-              <m:sSub>
-                <m:sSubPr>
-                  <m:ctrlPr>
-                    <w:rPr>
-                      <w:rFonts w:ascii="Cambria Math" w:hAnsi="Cambria Math"/>
-                      <w:i/>
-                    </w:rPr>
-                  </m:ctrlPr>
-                </m:sSubPr>
-                <m:e>
-                  <m:r>
-                    <w:rPr>
-                      <w:rFonts w:ascii="Cambria Math" w:hAnsi="Cambria Math"/>
-                    </w:rPr>
-                    <m:t>x</m:t>
-                  </m:r>
-                </m:e>
-                <m:sub>
-                  <m:r>
-                    <w:rPr>
-                      <w:rFonts w:ascii="Cambria Math" w:hAnsi="Cambria Math"/>
-                    </w:rPr>
-                    <m:t>2</m:t>
+                    <m:t>0</m:t>
                   </m:r>
                 </m:sub>
               </m:sSub>
@@ -1699,8 +1586,38 @@
                   </m:sSub>
                 </m:e>
               </m:d>
-            </m:num>
-            <m:den>
+              <m:r>
+                <w:rPr>
+                  <w:rFonts w:ascii="Cambria Math" w:hAnsi="Cambria Math"/>
+                </w:rPr>
+                <m:t xml:space="preserve">- </m:t>
+              </m:r>
+              <m:sSub>
+                <m:sSubPr>
+                  <m:ctrlPr>
+                    <w:rPr>
+                      <w:rFonts w:ascii="Cambria Math" w:hAnsi="Cambria Math"/>
+                      <w:i/>
+                    </w:rPr>
+                  </m:ctrlPr>
+                </m:sSubPr>
+                <m:e>
+                  <m:r>
+                    <w:rPr>
+                      <w:rFonts w:ascii="Cambria Math" w:hAnsi="Cambria Math"/>
+                    </w:rPr>
+                    <m:t>x</m:t>
+                  </m:r>
+                </m:e>
+                <m:sub>
+                  <m:r>
+                    <w:rPr>
+                      <w:rFonts w:ascii="Cambria Math" w:hAnsi="Cambria Math"/>
+                    </w:rPr>
+                    <m:t>1</m:t>
+                  </m:r>
+                </m:sub>
+              </m:sSub>
               <m:r>
                 <w:rPr>
                   <w:rFonts w:ascii="Cambria Math" w:hAnsi="Cambria Math"/>
@@ -1739,18 +1656,14 @@
                         <w:rPr>
                           <w:rFonts w:ascii="Cambria Math" w:hAnsi="Cambria Math"/>
                         </w:rPr>
-                        <m:t>2</m:t>
+                        <m:t>0</m:t>
                       </m:r>
                     </m:sub>
                   </m:sSub>
                 </m:e>
               </m:d>
-              <m:r>
-                <w:rPr>
-                  <w:rFonts w:ascii="Cambria Math" w:hAnsi="Cambria Math"/>
-                </w:rPr>
-                <m:t>-</m:t>
-              </m:r>
+            </m:num>
+            <m:den>
               <m:r>
                 <w:rPr>
                   <w:rFonts w:ascii="Cambria Math" w:hAnsi="Cambria Math"/>
@@ -1795,244 +1708,11 @@
                   </m:sSub>
                 </m:e>
               </m:d>
-            </m:den>
-          </m:f>
-        </m:oMath>
-      </m:oMathPara>
-    </w:p>
-    <w:p>
-      <w:pPr>
-        <w:pStyle w:val="ListParagraph"/>
-        <w:numPr>
-          <w:ilvl w:val="0"/>
-          <w:numId w:val="13"/>
-        </w:numPr>
-      </w:pPr>
-      <w:r>
-        <w:t>If “f(x</w:t>
-      </w:r>
-      <w:r>
-        <w:rPr>
-          <w:vertAlign w:val="subscript"/>
-        </w:rPr>
-        <w:t>1</w:t>
-      </w:r>
-      <w:r>
-        <w:t>)f(x</w:t>
-      </w:r>
-      <w:r>
-        <w:rPr>
-          <w:vertAlign w:val="subscript"/>
-        </w:rPr>
-        <w:t>2</w:t>
-      </w:r>
-      <w:r>
-        <w:t xml:space="preserve">)&lt;0” </w:t>
-      </w:r>
-      <w:r>
-        <w:br/>
-        <w:t xml:space="preserve">      then set x</w:t>
-      </w:r>
-      <w:r>
-        <w:rPr>
-          <w:vertAlign w:val="subscript"/>
-        </w:rPr>
-        <w:t>2</w:t>
-      </w:r>
-      <w:r>
-        <w:rPr>
-          <w:vertAlign w:val="subscript"/>
-        </w:rPr>
-        <w:t xml:space="preserve"> </w:t>
-      </w:r>
-      <w:r>
-        <w:t>= x</w:t>
-      </w:r>
-      <w:r>
-        <w:rPr>
-          <w:vertAlign w:val="subscript"/>
-        </w:rPr>
-        <w:t>0</w:t>
-      </w:r>
-      <w:r>
-        <w:rPr>
-          <w:vertAlign w:val="subscript"/>
-        </w:rPr>
-        <w:t xml:space="preserve"> </w:t>
-      </w:r>
-      <w:r>
-        <w:rPr>
-          <w:vertAlign w:val="subscript"/>
-        </w:rPr>
-        <w:br/>
-      </w:r>
-      <w:r>
-        <w:t xml:space="preserve">otherwise </w:t>
-      </w:r>
-      <w:r>
-        <w:br/>
-        <w:t xml:space="preserve">      set x</w:t>
-      </w:r>
-      <w:r>
-        <w:rPr>
-          <w:vertAlign w:val="subscript"/>
-        </w:rPr>
-        <w:t xml:space="preserve">1 </w:t>
-      </w:r>
-      <w:r>
-        <w:t>= x</w:t>
-      </w:r>
-      <w:r>
-        <w:rPr>
-          <w:vertAlign w:val="subscript"/>
-        </w:rPr>
-        <w:t>0</w:t>
-      </w:r>
-    </w:p>
-    <w:p>
-      <w:pPr>
-        <w:pStyle w:val="ListParagraph"/>
-        <w:numPr>
-          <w:ilvl w:val="0"/>
-          <w:numId w:val="13"/>
-        </w:numPr>
-      </w:pPr>
-      <w:r>
-        <w:rPr>
-          <w:vertAlign w:val="subscript"/>
-        </w:rPr>
-        <w:lastRenderedPageBreak/>
-        <w:t xml:space="preserve"> </w:t>
-      </w:r>
-      <w:r>
-        <w:t>If absolute value of (x</w:t>
-      </w:r>
-      <w:r>
-        <w:rPr>
-          <w:vertAlign w:val="subscript"/>
-        </w:rPr>
-        <w:t>1</w:t>
-      </w:r>
-      <w:r>
-        <w:t>+x</w:t>
-      </w:r>
-      <w:r>
-        <w:rPr>
-          <w:vertAlign w:val="subscript"/>
-        </w:rPr>
-        <w:t>2</w:t>
-      </w:r>
-      <w:r>
-        <w:t>)/</w:t>
-      </w:r>
-      <w:r>
-        <w:t xml:space="preserve"> </w:t>
-      </w:r>
-      <w:r>
-        <w:t>x</w:t>
-      </w:r>
-      <w:r>
-        <w:rPr>
-          <w:vertAlign w:val="subscript"/>
-        </w:rPr>
-        <w:t xml:space="preserve">2 </w:t>
-      </w:r>
-      <w:r>
-        <w:t>is less than error E then</w:t>
-      </w:r>
-      <w:r>
-        <w:br/>
-        <w:t xml:space="preserve">     </w:t>
-      </w:r>
-      <m:oMath>
-        <m:r>
-          <w:rPr>
-            <w:rFonts w:ascii="Cambria Math" w:hAnsi="Cambria Math"/>
-          </w:rPr>
-          <w:br/>
-        </m:r>
-      </m:oMath>
-      <m:oMathPara>
-        <m:oMath>
-          <m:sSub>
-            <m:sSubPr>
-              <m:ctrlPr>
-                <w:rPr>
-                  <w:rFonts w:ascii="Cambria Math" w:hAnsi="Cambria Math"/>
-                  <w:i/>
-                </w:rPr>
-              </m:ctrlPr>
-            </m:sSubPr>
-            <m:e>
               <m:r>
                 <w:rPr>
                   <w:rFonts w:ascii="Cambria Math" w:hAnsi="Cambria Math"/>
                 </w:rPr>
-                <m:t xml:space="preserve">root= </m:t>
-              </m:r>
-              <m:r>
-                <w:rPr>
-                  <w:rFonts w:ascii="Cambria Math" w:hAnsi="Cambria Math"/>
-                </w:rPr>
-                <m:t>x</m:t>
-              </m:r>
-            </m:e>
-            <m:sub>
-              <m:r>
-                <w:rPr>
-                  <w:rFonts w:ascii="Cambria Math" w:hAnsi="Cambria Math"/>
-                </w:rPr>
-                <m:t>0</m:t>
-              </m:r>
-            </m:sub>
-          </m:sSub>
-          <m:r>
-            <w:rPr>
-              <w:rFonts w:ascii="Cambria Math" w:hAnsi="Cambria Math"/>
-            </w:rPr>
-            <m:t xml:space="preserve">= </m:t>
-          </m:r>
-          <m:f>
-            <m:fPr>
-              <m:ctrlPr>
-                <w:rPr>
-                  <w:rFonts w:ascii="Cambria Math" w:hAnsi="Cambria Math"/>
-                  <w:i/>
-                </w:rPr>
-              </m:ctrlPr>
-            </m:fPr>
-            <m:num>
-              <m:sSub>
-                <m:sSubPr>
-                  <m:ctrlPr>
-                    <w:rPr>
-                      <w:rFonts w:ascii="Cambria Math" w:hAnsi="Cambria Math"/>
-                      <w:i/>
-                    </w:rPr>
-                  </m:ctrlPr>
-                </m:sSubPr>
-                <m:e>
-                  <m:r>
-                    <w:rPr>
-                      <w:rFonts w:ascii="Cambria Math" w:hAnsi="Cambria Math"/>
-                    </w:rPr>
-                    <m:t>x</m:t>
-                  </m:r>
-                </m:e>
-                <m:sub>
-                  <m:r>
-                    <w:rPr>
-                      <w:rFonts w:ascii="Cambria Math" w:hAnsi="Cambria Math"/>
-                    </w:rPr>
-                    <m:t>1</m:t>
-                  </m:r>
-                </m:sub>
-              </m:sSub>
-              <m:r>
-                <w:rPr>
-                  <w:rFonts w:ascii="Cambria Math" w:hAnsi="Cambria Math"/>
-                </w:rPr>
-                <m:t>f</m:t>
+                <m:t>-f</m:t>
               </m:r>
               <m:d>
                 <m:dPr>
@@ -2066,18 +1746,240 @@
                         <w:rPr>
                           <w:rFonts w:ascii="Cambria Math" w:hAnsi="Cambria Math"/>
                         </w:rPr>
-                        <m:t>2</m:t>
+                        <m:t>0</m:t>
                       </m:r>
                     </m:sub>
                   </m:sSub>
                 </m:e>
               </m:d>
+            </m:den>
+          </m:f>
+        </m:oMath>
+      </m:oMathPara>
+    </w:p>
+    <w:p>
+      <w:pPr>
+        <w:pStyle w:val="ListParagraph"/>
+        <w:numPr>
+          <w:ilvl w:val="0"/>
+          <w:numId w:val="13"/>
+        </w:numPr>
+      </w:pPr>
+      <w:r>
+        <w:t>If “f(x</w:t>
+      </w:r>
+      <w:r>
+        <w:rPr>
+          <w:vertAlign w:val="subscript"/>
+        </w:rPr>
+        <w:t>0</w:t>
+      </w:r>
+      <w:r>
+        <w:t>)f(x</w:t>
+      </w:r>
+      <w:r>
+        <w:rPr>
+          <w:vertAlign w:val="subscript"/>
+        </w:rPr>
+        <w:t>1</w:t>
+      </w:r>
+      <w:r>
+        <w:t xml:space="preserve">)&lt;0” </w:t>
+      </w:r>
+      <w:r>
+        <w:br/>
+        <w:t xml:space="preserve">      then set x</w:t>
+      </w:r>
+      <w:r>
+        <w:rPr>
+          <w:vertAlign w:val="subscript"/>
+        </w:rPr>
+        <w:t>0</w:t>
+      </w:r>
+      <w:r>
+        <w:rPr>
+          <w:vertAlign w:val="subscript"/>
+        </w:rPr>
+        <w:t xml:space="preserve"> </w:t>
+      </w:r>
+      <w:r>
+        <w:t>= x</w:t>
+      </w:r>
+      <w:r>
+        <w:rPr>
+          <w:vertAlign w:val="subscript"/>
+        </w:rPr>
+        <w:t>2</w:t>
+      </w:r>
+      <w:r>
+        <w:rPr>
+          <w:vertAlign w:val="subscript"/>
+        </w:rPr>
+        <w:t xml:space="preserve"> </w:t>
+      </w:r>
+      <w:r>
+        <w:rPr>
+          <w:vertAlign w:val="subscript"/>
+        </w:rPr>
+        <w:br/>
+      </w:r>
+      <w:r>
+        <w:t xml:space="preserve">otherwise </w:t>
+      </w:r>
+      <w:r>
+        <w:br/>
+        <w:t xml:space="preserve">      set x</w:t>
+      </w:r>
+      <w:r>
+        <w:rPr>
+          <w:vertAlign w:val="subscript"/>
+        </w:rPr>
+        <w:t>1</w:t>
+      </w:r>
+      <w:r>
+        <w:rPr>
+          <w:vertAlign w:val="subscript"/>
+        </w:rPr>
+        <w:t xml:space="preserve"> </w:t>
+      </w:r>
+      <w:r>
+        <w:t>= x</w:t>
+      </w:r>
+      <w:r>
+        <w:rPr>
+          <w:vertAlign w:val="subscript"/>
+        </w:rPr>
+        <w:t>2</w:t>
+      </w:r>
+    </w:p>
+    <w:p>
+      <w:pPr>
+        <w:pStyle w:val="ListParagraph"/>
+        <w:numPr>
+          <w:ilvl w:val="0"/>
+          <w:numId w:val="13"/>
+        </w:numPr>
+      </w:pPr>
+      <w:r>
+        <w:rPr>
+          <w:vertAlign w:val="subscript"/>
+        </w:rPr>
+        <w:lastRenderedPageBreak/>
+        <w:t xml:space="preserve"> </w:t>
+      </w:r>
+      <w:r>
+        <w:t>If absolute value of (x</w:t>
+      </w:r>
+      <w:r>
+        <w:rPr>
+          <w:vertAlign w:val="subscript"/>
+        </w:rPr>
+        <w:t>0</w:t>
+      </w:r>
+      <w:r>
+        <w:t>+x</w:t>
+      </w:r>
+      <w:r>
+        <w:rPr>
+          <w:vertAlign w:val="subscript"/>
+        </w:rPr>
+        <w:t>1</w:t>
+      </w:r>
+      <w:r>
+        <w:t>)/</w:t>
+      </w:r>
+      <w:r>
+        <w:t xml:space="preserve"> </w:t>
+      </w:r>
+      <w:r>
+        <w:t>x</w:t>
+      </w:r>
+      <w:r>
+        <w:rPr>
+          <w:vertAlign w:val="subscript"/>
+        </w:rPr>
+        <w:t>1</w:t>
+      </w:r>
+      <w:r>
+        <w:rPr>
+          <w:vertAlign w:val="subscript"/>
+        </w:rPr>
+        <w:t xml:space="preserve"> </w:t>
+      </w:r>
+      <w:r>
+        <w:t>is less than error E then</w:t>
+      </w:r>
+      <w:r>
+        <w:br/>
+        <w:t xml:space="preserve">     </w:t>
+      </w:r>
+      <m:oMath>
+        <m:r>
+          <m:rPr>
+            <m:sty m:val="p"/>
+          </m:rPr>
+          <w:rPr>
+            <w:rFonts w:ascii="Cambria Math" w:hAnsi="Cambria Math"/>
+          </w:rPr>
+          <w:br/>
+        </m:r>
+      </m:oMath>
+      <m:oMathPara>
+        <m:oMath>
+          <m:sSub>
+            <m:sSubPr>
+              <m:ctrlPr>
+                <w:rPr>
+                  <w:rFonts w:ascii="Cambria Math" w:hAnsi="Cambria Math"/>
+                  <w:i/>
+                </w:rPr>
+              </m:ctrlPr>
+            </m:sSubPr>
+            <m:e>
               <m:r>
                 <w:rPr>
                   <w:rFonts w:ascii="Cambria Math" w:hAnsi="Cambria Math"/>
                 </w:rPr>
-                <m:t xml:space="preserve">- </m:t>
+                <m:t>root</m:t>
               </m:r>
+              <m:r>
+                <w:rPr>
+                  <w:rFonts w:ascii="Cambria Math" w:hAnsi="Cambria Math"/>
+                </w:rPr>
+                <m:t xml:space="preserve"> </m:t>
+              </m:r>
+              <m:r>
+                <w:rPr>
+                  <w:rFonts w:ascii="Cambria Math" w:hAnsi="Cambria Math"/>
+                </w:rPr>
+                <m:t>= x</m:t>
+              </m:r>
+            </m:e>
+            <m:sub>
+              <m:r>
+                <w:rPr>
+                  <w:rFonts w:ascii="Cambria Math" w:hAnsi="Cambria Math"/>
+                </w:rPr>
+                <m:t>2</m:t>
+              </m:r>
+            </m:sub>
+          </m:sSub>
+          <m:r>
+            <w:rPr>
+              <w:rFonts w:ascii="Cambria Math" w:hAnsi="Cambria Math"/>
+            </w:rPr>
+            <m:t xml:space="preserve">= </m:t>
+          </m:r>
+          <m:f>
+            <m:fPr>
+              <m:ctrlPr>
+                <w:rPr>
+                  <w:rFonts w:ascii="Cambria Math" w:hAnsi="Cambria Math"/>
+                  <w:i/>
+                </w:rPr>
+              </m:ctrlPr>
+            </m:fPr>
+            <m:num>
               <m:sSub>
                 <m:sSubPr>
                   <m:ctrlPr>
@@ -2100,7 +2002,7 @@
                     <w:rPr>
                       <w:rFonts w:ascii="Cambria Math" w:hAnsi="Cambria Math"/>
                     </w:rPr>
-                    <m:t>2</m:t>
+                    <m:t>0</m:t>
                   </m:r>
                 </m:sub>
               </m:sSub>
@@ -2148,8 +2050,38 @@
                   </m:sSub>
                 </m:e>
               </m:d>
-            </m:num>
-            <m:den>
+              <m:r>
+                <w:rPr>
+                  <w:rFonts w:ascii="Cambria Math" w:hAnsi="Cambria Math"/>
+                </w:rPr>
+                <m:t xml:space="preserve">- </m:t>
+              </m:r>
+              <m:sSub>
+                <m:sSubPr>
+                  <m:ctrlPr>
+                    <w:rPr>
+                      <w:rFonts w:ascii="Cambria Math" w:hAnsi="Cambria Math"/>
+                      <w:i/>
+                    </w:rPr>
+                  </m:ctrlPr>
+                </m:sSubPr>
+                <m:e>
+                  <m:r>
+                    <w:rPr>
+                      <w:rFonts w:ascii="Cambria Math" w:hAnsi="Cambria Math"/>
+                    </w:rPr>
+                    <m:t>x</m:t>
+                  </m:r>
+                </m:e>
+                <m:sub>
+                  <m:r>
+                    <w:rPr>
+                      <w:rFonts w:ascii="Cambria Math" w:hAnsi="Cambria Math"/>
+                    </w:rPr>
+                    <m:t>1</m:t>
+                  </m:r>
+                </m:sub>
+              </m:sSub>
               <m:r>
                 <w:rPr>
                   <w:rFonts w:ascii="Cambria Math" w:hAnsi="Cambria Math"/>
@@ -2188,17 +2120,19 @@
                         <w:rPr>
                           <w:rFonts w:ascii="Cambria Math" w:hAnsi="Cambria Math"/>
                         </w:rPr>
-                        <m:t>2</m:t>
+                        <m:t>0</m:t>
                       </m:r>
                     </m:sub>
                   </m:sSub>
                 </m:e>
               </m:d>
+            </m:num>
+            <m:den>
               <m:r>
                 <w:rPr>
                   <w:rFonts w:ascii="Cambria Math" w:hAnsi="Cambria Math"/>
                 </w:rPr>
-                <m:t>-f</m:t>
+                <m:t>f</m:t>
               </m:r>
               <m:d>
                 <m:dPr>
@@ -2238,9 +2172,59 @@
                   </m:sSub>
                 </m:e>
               </m:d>
+              <m:r>
+                <w:rPr>
+                  <w:rFonts w:ascii="Cambria Math" w:hAnsi="Cambria Math"/>
+                </w:rPr>
+                <m:t>-f</m:t>
+              </m:r>
+              <m:d>
+                <m:dPr>
+                  <m:ctrlPr>
+                    <w:rPr>
+                      <w:rFonts w:ascii="Cambria Math" w:hAnsi="Cambria Math"/>
+                      <w:i/>
+                    </w:rPr>
+                  </m:ctrlPr>
+                </m:dPr>
+                <m:e>
+                  <m:sSub>
+                    <m:sSubPr>
+                      <m:ctrlPr>
+                        <w:rPr>
+                          <w:rFonts w:ascii="Cambria Math" w:hAnsi="Cambria Math"/>
+                          <w:i/>
+                        </w:rPr>
+                      </m:ctrlPr>
+                    </m:sSubPr>
+                    <m:e>
+                      <m:r>
+                        <w:rPr>
+                          <w:rFonts w:ascii="Cambria Math" w:hAnsi="Cambria Math"/>
+                        </w:rPr>
+                        <m:t>x</m:t>
+                      </m:r>
+                    </m:e>
+                    <m:sub>
+                      <m:r>
+                        <w:rPr>
+                          <w:rFonts w:ascii="Cambria Math" w:hAnsi="Cambria Math"/>
+                        </w:rPr>
+                        <m:t>0</m:t>
+                      </m:r>
+                    </m:sub>
+                  </m:sSub>
+                </m:e>
+              </m:d>
             </m:den>
           </m:f>
           <m:r>
+            <m:rPr>
+              <m:sty m:val="p"/>
+            </m:rPr>
+            <w:rPr>
+              <w:rFonts w:ascii="Cambria Math" w:hAnsi="Cambria Math"/>
+            </w:rPr>
             <w:br/>
           </m:r>
         </m:oMath>
@@ -2280,13 +2264,7 @@
         <w:rPr>
           <w:shd w:val="clear" w:color="auto" w:fill="FFFFFF"/>
         </w:rPr>
-        <w:t xml:space="preserve">NEWTON-RAPHSON </w:t>
-      </w:r>
-      <w:r>
-        <w:rPr>
-          <w:shd w:val="clear" w:color="auto" w:fill="FFFFFF"/>
-        </w:rPr>
-        <w:t>METHOD</w:t>
+        <w:t>NEWTON-RAPHSON METHOD</w:t>
       </w:r>
     </w:p>
     <w:p>
@@ -3312,21 +3290,7 @@
           <w:rFonts w:eastAsiaTheme="minorEastAsia"/>
           <w:shd w:val="clear" w:color="auto" w:fill="FFFFFF"/>
         </w:rPr>
-        <w:t>ALGORITHM –</w:t>
-      </w:r>
-      <w:r>
-        <w:rPr>
-          <w:rFonts w:eastAsiaTheme="minorEastAsia"/>
-          <w:shd w:val="clear" w:color="auto" w:fill="FFFFFF"/>
-        </w:rPr>
-        <w:t xml:space="preserve">NEWTON-RAPHSON </w:t>
-      </w:r>
-      <w:r>
-        <w:rPr>
-          <w:rFonts w:eastAsiaTheme="minorEastAsia"/>
-          <w:shd w:val="clear" w:color="auto" w:fill="FFFFFF"/>
-        </w:rPr>
-        <w:t>METHOD</w:t>
+        <w:t>ALGORITHM –NEWTON-RAPHSON METHOD</w:t>
       </w:r>
     </w:p>
     <w:p>
@@ -3606,12 +3570,7 @@
       </w:r>
       <w:r>
         <w:br/>
-        <w:t>Compare relative error to a predefine</w:t>
-      </w:r>
-      <w:bookmarkStart w:id="0" w:name="_GoBack"/>
-      <w:bookmarkEnd w:id="0"/>
-      <w:r>
-        <w:t>d value E.</w:t>
+        <w:t>Compare relative error to a predefined value E.</w:t>
       </w:r>
       <w:r>
         <w:br/>
@@ -3776,6 +3735,7 @@
       <w:r>
         <w:t>and repeat steps 3 and 4.</w:t>
       </w:r>
+      <w:bookmarkEnd w:id="0"/>
     </w:p>
     <w:sectPr>
       <w:pgSz w:w="11906" w:h="16838"/>
@@ -6158,7 +6118,7 @@
 </file>
 
 <file path=customXml/itemProps1.xml><?xml version="1.0" encoding="utf-8"?>
-<ds:datastoreItem xmlns:ds="http://schemas.openxmlformats.org/officeDocument/2006/customXml" ds:itemID="{D18105BA-CFEF-4FDA-9B97-8FDCCB3A46AB}">
+<ds:datastoreItem xmlns:ds="http://schemas.openxmlformats.org/officeDocument/2006/customXml" ds:itemID="{19DB7803-A7AE-4EFA-BF08-54FE406BFC41}">
   <ds:schemaRefs>
     <ds:schemaRef ds:uri="http://schemas.openxmlformats.org/officeDocument/2006/bibliography"/>
   </ds:schemaRefs>

</xml_diff>